<commit_message>
update analysis of code
</commit_message>
<xml_diff>
--- a/Juniper.docx
+++ b/Juniper.docx
@@ -28,7 +28,56 @@
         <w:t>Digital Reality Senior Engineer</w:t>
       </w:r>
     </w:p>
-    <w:p>
+    <w:p/>
+    <w:p/>
+    <w:p/>
+    <w:p>
+      <w:r>
+        <w:rPr>
+          <w:noProof/>
+        </w:rPr>
+        <w:drawing>
+          <wp:inline distT="0" distB="0" distL="0" distR="0" wp14:anchorId="47F66EE7" wp14:editId="540964FD">
+            <wp:extent cx="5943600" cy="5943600"/>
+            <wp:effectExtent l="0" t="0" r="0" b="0"/>
+            <wp:docPr id="1" name="Picture 1"/>
+            <wp:cNvGraphicFramePr>
+              <a:graphicFrameLocks xmlns:a="http://schemas.openxmlformats.org/drawingml/2006/main" noChangeAspect="1"/>
+            </wp:cNvGraphicFramePr>
+            <a:graphic xmlns:a="http://schemas.openxmlformats.org/drawingml/2006/main">
+              <a:graphicData uri="http://schemas.openxmlformats.org/drawingml/2006/picture">
+                <pic:pic xmlns:pic="http://schemas.openxmlformats.org/drawingml/2006/picture">
+                  <pic:nvPicPr>
+                    <pic:cNvPr id="1" name="logo-large.png"/>
+                    <pic:cNvPicPr/>
+                  </pic:nvPicPr>
+                  <pic:blipFill>
+                    <a:blip r:embed="rId8">
+                      <a:extLst>
+                        <a:ext uri="{28A0092B-C50C-407E-A947-70E740481C1C}">
+                          <a14:useLocalDpi xmlns:a14="http://schemas.microsoft.com/office/drawing/2010/main" val="0"/>
+                        </a:ext>
+                      </a:extLst>
+                    </a:blip>
+                    <a:stretch>
+                      <a:fillRect/>
+                    </a:stretch>
+                  </pic:blipFill>
+                  <pic:spPr>
+                    <a:xfrm>
+                      <a:off x="0" y="0"/>
+                      <a:ext cx="5943600" cy="5943600"/>
+                    </a:xfrm>
+                    <a:prstGeom prst="rect">
+                      <a:avLst/>
+                    </a:prstGeom>
+                  </pic:spPr>
+                </pic:pic>
+              </a:graphicData>
+            </a:graphic>
+          </wp:inline>
+        </w:drawing>
+      </w:r>
       <w:r>
         <w:br w:type="page"/>
       </w:r>
@@ -140,121 +189,676 @@
       <w:r>
         <w:t>can be adapted to any existing hardware platform in minutes, can benefit from design and development work of past projects (regardless of their source platform), and can reach MVP faster to validate features and assumptions.</w:t>
       </w:r>
+    </w:p>
+    <w:p>
+      <w:pPr>
+        <w:pStyle w:val="Heading2"/>
+      </w:pPr>
+      <w:r>
+        <w:t>Goals</w:t>
+      </w:r>
+    </w:p>
+    <w:p>
+      <w:pPr>
+        <w:pStyle w:val="ListParagraph"/>
+        <w:numPr>
+          <w:ilvl w:val="0"/>
+          <w:numId w:val="4"/>
+        </w:numPr>
+      </w:pPr>
+      <w:r>
+        <w:t>Cut senior practitioner involvement in projects by 75%, consolidated through Juniper itself.</w:t>
+      </w:r>
+    </w:p>
+    <w:p>
+      <w:pPr>
+        <w:pStyle w:val="ListParagraph"/>
+        <w:numPr>
+          <w:ilvl w:val="0"/>
+          <w:numId w:val="4"/>
+        </w:numPr>
+      </w:pPr>
+      <w:r>
+        <w:t>Cut time-to-MVP by 50%.</w:t>
+      </w:r>
+    </w:p>
+    <w:p>
+      <w:pPr>
+        <w:pStyle w:val="ListParagraph"/>
+        <w:numPr>
+          <w:ilvl w:val="0"/>
+          <w:numId w:val="4"/>
+        </w:numPr>
+      </w:pPr>
+      <w:r>
+        <w:t>Deliver one new project on 5 different platforms by end of quarter.</w:t>
+      </w:r>
+    </w:p>
+    <w:p>
+      <w:pPr>
+        <w:pStyle w:val="ListParagraph"/>
+        <w:numPr>
+          <w:ilvl w:val="0"/>
+          <w:numId w:val="4"/>
+        </w:numPr>
+      </w:pPr>
+      <w:r>
+        <w:t>Port one existing project on a defunct platform to 5 new platforms by end of quarter.</w:t>
+      </w:r>
+    </w:p>
+    <w:p>
+      <w:r>
+        <w:br w:type="page"/>
+      </w:r>
+    </w:p>
+    <w:p>
+      <w:pPr>
+        <w:pStyle w:val="Heading1"/>
+      </w:pPr>
+      <w:r>
+        <w:lastRenderedPageBreak/>
+        <w:t>What is Juniper?</w:t>
+      </w:r>
+    </w:p>
+    <w:p>
+      <w:r>
+        <w:t xml:space="preserve">Juniper is a suite of </w:t>
+      </w:r>
+      <w:r>
+        <w:t xml:space="preserve">configuration management </w:t>
+      </w:r>
+      <w:r>
+        <w:t>tools,</w:t>
+      </w:r>
+      <w:r>
+        <w:t xml:space="preserve"> documentation,</w:t>
+      </w:r>
+      <w:r>
+        <w:t xml:space="preserve"> source code, graphics, and audio assets for developing XR applications.</w:t>
+      </w:r>
+      <w:r>
+        <w:t xml:space="preserve"> It totals over 50,000 lines of code, with a COCOMO estimate of development cost at </w:t>
+      </w:r>
+      <w:r>
+        <w:t>$2,000,000</w:t>
+      </w:r>
+      <w:r>
+        <w:rPr>
+          <w:vertAlign w:val="superscript"/>
+        </w:rPr>
+        <w:t>1</w:t>
+      </w:r>
+      <w:r>
+        <w:t>.</w:t>
+      </w:r>
+      <w:r>
+        <w:t xml:space="preserve"> </w:t>
+      </w:r>
+      <w:r>
+        <w:t>These components are managed in a source control repository for complete his</w:t>
+      </w:r>
+      <w:r>
+        <w:t>tory tracking and traceability.</w:t>
+      </w:r>
+    </w:p>
+    <w:p>
+      <w:pPr>
+        <w:pStyle w:val="Heading2"/>
+      </w:pPr>
+      <w:r>
+        <w:t xml:space="preserve">Configuration Management </w:t>
+      </w:r>
+      <w:r>
+        <w:t>Tools</w:t>
+      </w:r>
+    </w:p>
+    <w:p>
+      <w:r>
+        <w:t>Juniper includes a series of scripts, programs, and Unity Editor operations for managing XR applications in repeatable ways.</w:t>
+      </w:r>
+      <w:r>
+        <w:t xml:space="preserve"> By using the included tools, developers and designers are quickly guided through many repetitive, mundane tasks for creating high-quality Unity3D projects.</w:t>
+      </w:r>
+    </w:p>
+    <w:p>
+      <w:pPr>
+        <w:pStyle w:val="Heading2"/>
+      </w:pPr>
+      <w:r>
+        <w:t>Documentation</w:t>
+      </w:r>
+    </w:p>
+    <w:p>
+      <w:r>
+        <w:t>We leverage documentation generation tools to build professional, easily browsable, and searchable documentation.</w:t>
+      </w:r>
+    </w:p>
+    <w:p>
+      <w:pPr>
+        <w:pStyle w:val="Heading2"/>
+      </w:pPr>
+      <w:r>
+        <w:t>Source Code</w:t>
+      </w:r>
+    </w:p>
+    <w:p>
+      <w:r>
+        <w:t xml:space="preserve">Juniper leverages the composability of .NET code to provide high-level operations for common application development tasks, with applicability to standard Desktop apps as well as XR applications. </w:t>
+      </w:r>
+    </w:p>
+    <w:p>
+      <w:pPr>
+        <w:pStyle w:val="Heading2"/>
+      </w:pPr>
+      <w:r>
+        <w:t>Graphics</w:t>
+      </w:r>
+    </w:p>
+    <w:p>
+      <w:r>
+        <w:t>Common user interface elements are included in the Juniper package, to enable rapid iteration with a level of graphics quality above the default Unity3D UI assets.</w:t>
+      </w:r>
+    </w:p>
+    <w:p>
+      <w:pPr>
+        <w:pStyle w:val="Heading2"/>
+      </w:pPr>
+      <w:r>
+        <w:t>Audio</w:t>
+      </w:r>
+    </w:p>
+    <w:p>
+      <w:r>
+        <w:t>Audio is unfortunately the most neglected part of many projects, as simple interface reaction clips and spatialized audio can greatly enhance the XR experience at a very low cost of development. Juniper includes easily-customizable audio interactions by default, making sure every project has a rich audio component from the very beginning.</w:t>
+      </w:r>
+    </w:p>
+    <w:p>
+      <w:pPr>
+        <w:pStyle w:val="Footer"/>
+        <w:rPr>
+          <w:vertAlign w:val="superscript"/>
+        </w:rPr>
+      </w:pPr>
+    </w:p>
+    <w:p>
+      <w:pPr>
+        <w:pStyle w:val="Footer"/>
+        <w:rPr>
+          <w:vertAlign w:val="superscript"/>
+        </w:rPr>
+      </w:pPr>
+    </w:p>
+    <w:p>
+      <w:pPr>
+        <w:pStyle w:val="Footer"/>
+        <w:rPr>
+          <w:vertAlign w:val="superscript"/>
+        </w:rPr>
+      </w:pPr>
+    </w:p>
+    <w:p>
+      <w:pPr>
+        <w:pStyle w:val="Footer"/>
+        <w:rPr>
+          <w:vertAlign w:val="superscript"/>
+        </w:rPr>
+      </w:pPr>
+    </w:p>
+    <w:p>
+      <w:pPr>
+        <w:pStyle w:val="Footer"/>
+        <w:rPr>
+          <w:vertAlign w:val="superscript"/>
+        </w:rPr>
+      </w:pPr>
+    </w:p>
+    <w:p>
+      <w:pPr>
+        <w:pStyle w:val="Footer"/>
+        <w:rPr>
+          <w:vertAlign w:val="superscript"/>
+        </w:rPr>
+      </w:pPr>
+    </w:p>
+    <w:p>
+      <w:pPr>
+        <w:pStyle w:val="Footer"/>
+        <w:rPr>
+          <w:vertAlign w:val="superscript"/>
+        </w:rPr>
+      </w:pPr>
+    </w:p>
+    <w:p>
+      <w:pPr>
+        <w:pStyle w:val="Footer"/>
+        <w:rPr>
+          <w:vertAlign w:val="superscript"/>
+        </w:rPr>
+      </w:pPr>
+    </w:p>
+    <w:p>
+      <w:pPr>
+        <w:pStyle w:val="Footer"/>
+        <w:rPr>
+          <w:vertAlign w:val="superscript"/>
+        </w:rPr>
+      </w:pPr>
+    </w:p>
+    <w:p>
+      <w:pPr>
+        <w:pStyle w:val="Footer"/>
+        <w:rPr>
+          <w:vertAlign w:val="superscript"/>
+        </w:rPr>
+      </w:pPr>
+    </w:p>
+    <w:p>
+      <w:pPr>
+        <w:pStyle w:val="Footer"/>
+        <w:rPr>
+          <w:vertAlign w:val="superscript"/>
+        </w:rPr>
+      </w:pPr>
+    </w:p>
+    <w:p>
+      <w:pPr>
+        <w:pStyle w:val="Footer"/>
+        <w:rPr>
+          <w:vertAlign w:val="superscript"/>
+        </w:rPr>
+      </w:pPr>
+    </w:p>
+    <w:p>
+      <w:pPr>
+        <w:pStyle w:val="Footer"/>
+        <w:rPr>
+          <w:vertAlign w:val="superscript"/>
+        </w:rPr>
+      </w:pPr>
+    </w:p>
+    <w:p>
+      <w:pPr>
+        <w:pStyle w:val="Footer"/>
+        <w:rPr>
+          <w:vertAlign w:val="superscript"/>
+        </w:rPr>
+      </w:pPr>
+    </w:p>
+    <w:p>
+      <w:pPr>
+        <w:pStyle w:val="Footer"/>
+        <w:rPr>
+          <w:i/>
+        </w:rPr>
+      </w:pPr>
+      <w:r>
+        <w:rPr>
+          <w:i/>
+          <w:vertAlign w:val="superscript"/>
+        </w:rPr>
+        <w:t xml:space="preserve">1 </w:t>
+      </w:r>
+      <w:r>
+        <w:rPr>
+          <w:i/>
+        </w:rPr>
+        <w:t xml:space="preserve">COCOMO estimation is a synthetic analysis system that attempts to reconstruct development effort from output source code artifacts. The </w:t>
+      </w:r>
+      <w:proofErr w:type="gramStart"/>
+      <w:r>
+        <w:rPr>
+          <w:i/>
+        </w:rPr>
+        <w:t>$2 million dollar</w:t>
+      </w:r>
+      <w:proofErr w:type="gramEnd"/>
+      <w:r>
+        <w:rPr>
+          <w:i/>
+        </w:rPr>
+        <w:t xml:space="preserve"> number was arrived from estimating approximately 20 person-months of development effort, times a yearly salary of $100,000. The Juniper software has only taken about 5 months of total time across a 15-month time-period.</w:t>
+      </w:r>
+    </w:p>
+    <w:p>
+      <w:pPr>
+        <w:pStyle w:val="Heading1"/>
+      </w:pPr>
       <w:bookmarkStart w:id="0" w:name="_GoBack"/>
       <w:bookmarkEnd w:id="0"/>
-    </w:p>
-    <w:p>
-      <w:r>
-        <w:br w:type="page"/>
-      </w:r>
-    </w:p>
-    <w:p>
-      <w:pPr>
-        <w:pStyle w:val="Heading1"/>
-      </w:pPr>
       <w:r>
         <w:lastRenderedPageBreak/>
-        <w:t>What is Juniper?</w:t>
-      </w:r>
-    </w:p>
-    <w:p>
-      <w:r>
-        <w:t xml:space="preserve">Juniper is a suite of </w:t>
-      </w:r>
-      <w:r>
-        <w:t xml:space="preserve">configuration management </w:t>
-      </w:r>
-      <w:r>
-        <w:t>tools,</w:t>
-      </w:r>
-      <w:r>
-        <w:t xml:space="preserve"> documentation,</w:t>
-      </w:r>
-      <w:r>
-        <w:t xml:space="preserve"> source code, graphics, and audio assets for developing XR applications. </w:t>
-      </w:r>
-      <w:r>
-        <w:t>These components are managed in a source control repository for complete his</w:t>
-      </w:r>
-      <w:r>
-        <w:t>tory tracking and traceability.</w:t>
-      </w:r>
-    </w:p>
-    <w:p>
-      <w:pPr>
-        <w:pStyle w:val="Heading2"/>
-      </w:pPr>
-      <w:r>
-        <w:t xml:space="preserve">Configuration Management </w:t>
-      </w:r>
-      <w:r>
-        <w:t>Tools</w:t>
-      </w:r>
-    </w:p>
-    <w:p>
-      <w:r>
-        <w:t>Juniper includes a series of scripts, programs, and Unity Editor operations for managing XR applications in repeatable ways.</w:t>
-      </w:r>
-      <w:r>
-        <w:t xml:space="preserve"> By using the included tools, developers and designers are quickly guided through many repetitive, mundane tasks for creating high-quality Unity3D projects.</w:t>
-      </w:r>
-    </w:p>
-    <w:p>
-      <w:pPr>
-        <w:pStyle w:val="Heading2"/>
-      </w:pPr>
-      <w:r>
-        <w:t>Documentation</w:t>
-      </w:r>
-    </w:p>
-    <w:p>
-      <w:r>
-        <w:t>We leverage documentation generation tools to build professional, easily browsable, and searchable documentation.</w:t>
-      </w:r>
-    </w:p>
-    <w:p>
-      <w:pPr>
-        <w:pStyle w:val="Heading2"/>
-      </w:pPr>
-      <w:r>
-        <w:t>Source Code</w:t>
-      </w:r>
-    </w:p>
-    <w:p>
-      <w:r>
-        <w:t xml:space="preserve">Juniper leverages the composability of .NET code to provide high-level operations for common application development tasks, with applicability to standard Desktop apps as well as XR applications. </w:t>
-      </w:r>
-    </w:p>
-    <w:p>
-      <w:pPr>
-        <w:pStyle w:val="Heading2"/>
-      </w:pPr>
-      <w:r>
-        <w:t>Graphics</w:t>
-      </w:r>
-    </w:p>
-    <w:p>
-      <w:r>
-        <w:t>Common user interface elements are included in the Juniper package, to enable rapid iteration with a level of graphics quality above the default Unity3D UI assets.</w:t>
-      </w:r>
-    </w:p>
-    <w:p>
-      <w:pPr>
-        <w:pStyle w:val="Heading2"/>
-      </w:pPr>
-      <w:r>
-        <w:t>Audio</w:t>
-      </w:r>
-    </w:p>
-    <w:p>
-      <w:r>
-        <w:t>Audio is unfortunately the most neglected part of many projects, as simple interface reaction clips and spatialized audio can greatly enhance the XR experience at a very low cost of development. Juniper includes easily-customizable audio interactions by default, making sure every project has a rich audio component from the very beginning.</w:t>
-      </w:r>
-    </w:p>
-    <w:p>
-      <w:r>
-        <w:br w:type="page"/>
-      </w:r>
+        <w:t>Configuration Management Tools</w:t>
+      </w:r>
+    </w:p>
+    <w:p>
+      <w:r>
+        <w:t>At the core of Juniper is a custom configuration management tool built into the Unity3D Editor.</w:t>
+      </w:r>
+    </w:p>
+    <w:p>
+      <w:pPr>
+        <w:jc w:val="center"/>
+      </w:pPr>
+      <w:r>
+        <w:rPr>
+          <w:noProof/>
+        </w:rPr>
+        <w:drawing>
+          <wp:inline distT="0" distB="0" distL="0" distR="0" wp14:anchorId="159F75FC" wp14:editId="217E0822">
+            <wp:extent cx="3102285" cy="2622550"/>
+            <wp:effectExtent l="0" t="0" r="3175" b="6350"/>
+            <wp:docPr id="2" name="Picture 2"/>
+            <wp:cNvGraphicFramePr>
+              <a:graphicFrameLocks xmlns:a="http://schemas.openxmlformats.org/drawingml/2006/main" noChangeAspect="1"/>
+            </wp:cNvGraphicFramePr>
+            <a:graphic xmlns:a="http://schemas.openxmlformats.org/drawingml/2006/main">
+              <a:graphicData uri="http://schemas.openxmlformats.org/drawingml/2006/picture">
+                <pic:pic xmlns:pic="http://schemas.openxmlformats.org/drawingml/2006/picture">
+                  <pic:nvPicPr>
+                    <pic:cNvPr id="1" name=""/>
+                    <pic:cNvPicPr/>
+                  </pic:nvPicPr>
+                  <pic:blipFill rotWithShape="1">
+                    <a:blip r:embed="rId9"/>
+                    <a:srcRect l="9509" r="80128" b="84425"/>
+                    <a:stretch/>
+                  </pic:blipFill>
+                  <pic:spPr bwMode="auto">
+                    <a:xfrm>
+                      <a:off x="0" y="0"/>
+                      <a:ext cx="3124164" cy="2641046"/>
+                    </a:xfrm>
+                    <a:prstGeom prst="rect">
+                      <a:avLst/>
+                    </a:prstGeom>
+                    <a:ln>
+                      <a:noFill/>
+                    </a:ln>
+                    <a:extLst>
+                      <a:ext uri="{53640926-AAD7-44D8-BBD7-CCE9431645EC}">
+                        <a14:shadowObscured xmlns:a14="http://schemas.microsoft.com/office/drawing/2010/main"/>
+                      </a:ext>
+                    </a:extLst>
+                  </pic:spPr>
+                </pic:pic>
+              </a:graphicData>
+            </a:graphic>
+          </wp:inline>
+        </w:drawing>
+      </w:r>
+    </w:p>
+    <w:p>
+      <w:r>
+        <w:t>Juniper support</w:t>
+      </w:r>
+      <w:r>
+        <w:t>s</w:t>
+      </w:r>
+      <w:r>
+        <w:t xml:space="preserve"> the following platforms:</w:t>
+      </w:r>
+    </w:p>
+    <w:p>
+      <w:pPr>
+        <w:pStyle w:val="ListParagraph"/>
+        <w:numPr>
+          <w:ilvl w:val="0"/>
+          <w:numId w:val="3"/>
+        </w:numPr>
+      </w:pPr>
+      <w:r>
+        <w:t>Non-XR touchscreen applications</w:t>
+      </w:r>
+      <w:r>
+        <w:t xml:space="preserve"> </w:t>
+      </w:r>
+    </w:p>
+    <w:p>
+      <w:pPr>
+        <w:pStyle w:val="ListParagraph"/>
+        <w:numPr>
+          <w:ilvl w:val="0"/>
+          <w:numId w:val="3"/>
+        </w:numPr>
+      </w:pPr>
+      <w:r>
+        <w:t>Non-XR mouse and keyboard desktop applications</w:t>
+      </w:r>
+    </w:p>
+    <w:p>
+      <w:pPr>
+        <w:pStyle w:val="ListParagraph"/>
+        <w:numPr>
+          <w:ilvl w:val="0"/>
+          <w:numId w:val="3"/>
+        </w:numPr>
+      </w:pPr>
+      <w:r>
+        <w:t>“Magic Window” motion applications</w:t>
+      </w:r>
+    </w:p>
+    <w:p>
+      <w:pPr>
+        <w:pStyle w:val="ListParagraph"/>
+        <w:numPr>
+          <w:ilvl w:val="0"/>
+          <w:numId w:val="3"/>
+        </w:numPr>
+      </w:pPr>
+      <w:r>
+        <w:t xml:space="preserve">Google </w:t>
+      </w:r>
+      <w:r>
+        <w:t>ARCore</w:t>
+      </w:r>
+    </w:p>
+    <w:p>
+      <w:pPr>
+        <w:pStyle w:val="ListParagraph"/>
+        <w:numPr>
+          <w:ilvl w:val="0"/>
+          <w:numId w:val="3"/>
+        </w:numPr>
+      </w:pPr>
+      <w:r>
+        <w:t xml:space="preserve">Google </w:t>
+      </w:r>
+      <w:r>
+        <w:t>Cardboard</w:t>
+      </w:r>
+    </w:p>
+    <w:p>
+      <w:pPr>
+        <w:pStyle w:val="ListParagraph"/>
+        <w:numPr>
+          <w:ilvl w:val="0"/>
+          <w:numId w:val="3"/>
+        </w:numPr>
+      </w:pPr>
+      <w:r>
+        <w:t xml:space="preserve">Google </w:t>
+      </w:r>
+      <w:r>
+        <w:t>Daydream</w:t>
+      </w:r>
+    </w:p>
+    <w:p>
+      <w:pPr>
+        <w:pStyle w:val="ListParagraph"/>
+        <w:numPr>
+          <w:ilvl w:val="0"/>
+          <w:numId w:val="3"/>
+        </w:numPr>
+      </w:pPr>
+      <w:r>
+        <w:t>Samsung Gear VR</w:t>
+      </w:r>
+    </w:p>
+    <w:p>
+      <w:pPr>
+        <w:pStyle w:val="ListParagraph"/>
+        <w:numPr>
+          <w:ilvl w:val="0"/>
+          <w:numId w:val="3"/>
+        </w:numPr>
+      </w:pPr>
+      <w:r>
+        <w:t>Oculus</w:t>
+      </w:r>
+      <w:r>
+        <w:t xml:space="preserve"> Go</w:t>
+      </w:r>
+    </w:p>
+    <w:p>
+      <w:pPr>
+        <w:pStyle w:val="ListParagraph"/>
+        <w:numPr>
+          <w:ilvl w:val="0"/>
+          <w:numId w:val="3"/>
+        </w:numPr>
+      </w:pPr>
+      <w:r>
+        <w:t>Pico</w:t>
+      </w:r>
+      <w:r>
+        <w:t xml:space="preserve"> </w:t>
+      </w:r>
+      <w:r>
+        <w:t>G</w:t>
+      </w:r>
+      <w:r>
+        <w:t xml:space="preserve">oblin </w:t>
+      </w:r>
+      <w:r>
+        <w:t>2</w:t>
+      </w:r>
+    </w:p>
+    <w:p>
+      <w:pPr>
+        <w:pStyle w:val="ListParagraph"/>
+        <w:numPr>
+          <w:ilvl w:val="0"/>
+          <w:numId w:val="3"/>
+        </w:numPr>
+      </w:pPr>
+      <w:proofErr w:type="spellStart"/>
+      <w:r>
+        <w:t>Vive</w:t>
+      </w:r>
+      <w:proofErr w:type="spellEnd"/>
+      <w:r>
+        <w:t xml:space="preserve"> </w:t>
+      </w:r>
+      <w:r>
+        <w:t>Focus</w:t>
+      </w:r>
+    </w:p>
+    <w:p>
+      <w:pPr>
+        <w:pStyle w:val="ListParagraph"/>
+        <w:numPr>
+          <w:ilvl w:val="0"/>
+          <w:numId w:val="3"/>
+        </w:numPr>
+      </w:pPr>
+      <w:r>
+        <w:t xml:space="preserve">iOS </w:t>
+      </w:r>
+      <w:r>
+        <w:t>ARKit</w:t>
+      </w:r>
+    </w:p>
+    <w:p>
+      <w:pPr>
+        <w:pStyle w:val="ListParagraph"/>
+        <w:numPr>
+          <w:ilvl w:val="0"/>
+          <w:numId w:val="3"/>
+        </w:numPr>
+      </w:pPr>
+      <w:r>
+        <w:t xml:space="preserve">Google </w:t>
+      </w:r>
+      <w:r>
+        <w:t>Cardboard</w:t>
+      </w:r>
+      <w:r>
+        <w:t xml:space="preserve"> on Android and iOS</w:t>
+      </w:r>
+    </w:p>
+    <w:p>
+      <w:pPr>
+        <w:pStyle w:val="ListParagraph"/>
+        <w:numPr>
+          <w:ilvl w:val="0"/>
+          <w:numId w:val="3"/>
+        </w:numPr>
+      </w:pPr>
+      <w:r>
+        <w:t>Oculus Rift</w:t>
+      </w:r>
+    </w:p>
+    <w:p>
+      <w:pPr>
+        <w:pStyle w:val="ListParagraph"/>
+        <w:numPr>
+          <w:ilvl w:val="0"/>
+          <w:numId w:val="3"/>
+        </w:numPr>
+      </w:pPr>
+      <w:r>
+        <w:t xml:space="preserve">HTC </w:t>
+      </w:r>
+      <w:proofErr w:type="spellStart"/>
+      <w:r>
+        <w:t>Vive</w:t>
+      </w:r>
+      <w:proofErr w:type="spellEnd"/>
+    </w:p>
+    <w:p>
+      <w:pPr>
+        <w:pStyle w:val="ListParagraph"/>
+        <w:numPr>
+          <w:ilvl w:val="0"/>
+          <w:numId w:val="3"/>
+        </w:numPr>
+      </w:pPr>
+      <w:r>
+        <w:t>Windows MR</w:t>
+      </w:r>
+    </w:p>
+    <w:p>
+      <w:pPr>
+        <w:pStyle w:val="ListParagraph"/>
+        <w:numPr>
+          <w:ilvl w:val="0"/>
+          <w:numId w:val="3"/>
+        </w:numPr>
+      </w:pPr>
+      <w:r>
+        <w:t>HoloLens</w:t>
+      </w:r>
+    </w:p>
+    <w:p>
+      <w:pPr>
+        <w:pStyle w:val="ListParagraph"/>
+        <w:numPr>
+          <w:ilvl w:val="0"/>
+          <w:numId w:val="3"/>
+        </w:numPr>
+      </w:pPr>
+      <w:proofErr w:type="spellStart"/>
+      <w:r>
+        <w:t>MagicLeap</w:t>
+      </w:r>
+      <w:proofErr w:type="spellEnd"/>
+    </w:p>
+    <w:p>
+      <w:pPr>
+        <w:rPr>
+          <w:noProof/>
+        </w:rPr>
+      </w:pPr>
     </w:p>
     <w:p/>
     <w:sectPr>
@@ -267,6 +871,56 @@
 </w:document>
 </file>
 
+<file path=word/endnotes.xml><?xml version="1.0" encoding="utf-8"?>
+<w:endnotes xmlns:wpc="http://schemas.microsoft.com/office/word/2010/wordprocessingCanvas" xmlns:cx="http://schemas.microsoft.com/office/drawing/2014/chartex" xmlns:cx1="http://schemas.microsoft.com/office/drawing/2015/9/8/chartex" xmlns:cx2="http://schemas.microsoft.com/office/drawing/2015/10/21/chartex" xmlns:cx3="http://schemas.microsoft.com/office/drawing/2016/5/9/chartex" xmlns:cx4="http://schemas.microsoft.com/office/drawing/2016/5/10/chartex" xmlns:cx5="http://schemas.microsoft.com/office/drawing/2016/5/11/chartex" xmlns:cx6="http://schemas.microsoft.com/office/drawing/2016/5/12/chartex" xmlns:cx7="http://schemas.microsoft.com/office/drawing/2016/5/13/chartex" xmlns:cx8="http://schemas.microsoft.com/office/drawing/2016/5/14/chartex" xmlns:mc="http://schemas.openxmlformats.org/markup-compatibility/2006" xmlns:aink="http://schemas.microsoft.com/office/drawing/2016/ink" xmlns:am3d="http://schemas.microsoft.com/office/drawing/2017/model3d" xmlns:o="urn:schemas-microsoft-com:office:office" xmlns:r="http://schemas.openxmlformats.org/officeDocument/2006/relationships" xmlns:m="http://schemas.openxmlformats.org/officeDocument/2006/math" xmlns:v="urn:schemas-microsoft-com:vml" xmlns:wp14="http://schemas.microsoft.com/office/word/2010/wordprocessingDrawing" xmlns:wp="http://schemas.openxmlformats.org/drawingml/2006/wordprocessingDrawing" xmlns:w10="urn:schemas-microsoft-com:office:word" xmlns:w="http://schemas.openxmlformats.org/wordprocessingml/2006/main" xmlns:w14="http://schemas.microsoft.com/office/word/2010/wordml" xmlns:w15="http://schemas.microsoft.com/office/word/2012/wordml" xmlns:w16cid="http://schemas.microsoft.com/office/word/2016/wordml/cid" xmlns:w16se="http://schemas.microsoft.com/office/word/2015/wordml/symex" xmlns:wpg="http://schemas.microsoft.com/office/word/2010/wordprocessingGroup" xmlns:wpi="http://schemas.microsoft.com/office/word/2010/wordprocessingInk" xmlns:wne="http://schemas.microsoft.com/office/word/2006/wordml" xmlns:wps="http://schemas.microsoft.com/office/word/2010/wordprocessingShape" mc:Ignorable="w14 w15 w16se w16cid wp14">
+  <w:endnote w:type="separator" w:id="-1">
+    <w:p>
+      <w:pPr>
+        <w:spacing w:after="0" w:line="240" w:lineRule="auto"/>
+      </w:pPr>
+      <w:r>
+        <w:separator/>
+      </w:r>
+    </w:p>
+  </w:endnote>
+  <w:endnote w:type="continuationSeparator" w:id="0">
+    <w:p>
+      <w:pPr>
+        <w:spacing w:after="0" w:line="240" w:lineRule="auto"/>
+      </w:pPr>
+      <w:r>
+        <w:continuationSeparator/>
+      </w:r>
+    </w:p>
+  </w:endnote>
+</w:endnotes>
+</file>
+
+<file path=word/footnotes.xml><?xml version="1.0" encoding="utf-8"?>
+<w:footnotes xmlns:wpc="http://schemas.microsoft.com/office/word/2010/wordprocessingCanvas" xmlns:cx="http://schemas.microsoft.com/office/drawing/2014/chartex" xmlns:cx1="http://schemas.microsoft.com/office/drawing/2015/9/8/chartex" xmlns:cx2="http://schemas.microsoft.com/office/drawing/2015/10/21/chartex" xmlns:cx3="http://schemas.microsoft.com/office/drawing/2016/5/9/chartex" xmlns:cx4="http://schemas.microsoft.com/office/drawing/2016/5/10/chartex" xmlns:cx5="http://schemas.microsoft.com/office/drawing/2016/5/11/chartex" xmlns:cx6="http://schemas.microsoft.com/office/drawing/2016/5/12/chartex" xmlns:cx7="http://schemas.microsoft.com/office/drawing/2016/5/13/chartex" xmlns:cx8="http://schemas.microsoft.com/office/drawing/2016/5/14/chartex" xmlns:mc="http://schemas.openxmlformats.org/markup-compatibility/2006" xmlns:aink="http://schemas.microsoft.com/office/drawing/2016/ink" xmlns:am3d="http://schemas.microsoft.com/office/drawing/2017/model3d" xmlns:o="urn:schemas-microsoft-com:office:office" xmlns:r="http://schemas.openxmlformats.org/officeDocument/2006/relationships" xmlns:m="http://schemas.openxmlformats.org/officeDocument/2006/math" xmlns:v="urn:schemas-microsoft-com:vml" xmlns:wp14="http://schemas.microsoft.com/office/word/2010/wordprocessingDrawing" xmlns:wp="http://schemas.openxmlformats.org/drawingml/2006/wordprocessingDrawing" xmlns:w10="urn:schemas-microsoft-com:office:word" xmlns:w="http://schemas.openxmlformats.org/wordprocessingml/2006/main" xmlns:w14="http://schemas.microsoft.com/office/word/2010/wordml" xmlns:w15="http://schemas.microsoft.com/office/word/2012/wordml" xmlns:w16cid="http://schemas.microsoft.com/office/word/2016/wordml/cid" xmlns:w16se="http://schemas.microsoft.com/office/word/2015/wordml/symex" xmlns:wpg="http://schemas.microsoft.com/office/word/2010/wordprocessingGroup" xmlns:wpi="http://schemas.microsoft.com/office/word/2010/wordprocessingInk" xmlns:wne="http://schemas.microsoft.com/office/word/2006/wordml" xmlns:wps="http://schemas.microsoft.com/office/word/2010/wordprocessingShape" mc:Ignorable="w14 w15 w16se w16cid wp14">
+  <w:footnote w:type="separator" w:id="-1">
+    <w:p>
+      <w:pPr>
+        <w:spacing w:after="0" w:line="240" w:lineRule="auto"/>
+      </w:pPr>
+      <w:r>
+        <w:separator/>
+      </w:r>
+    </w:p>
+  </w:footnote>
+  <w:footnote w:type="continuationSeparator" w:id="0">
+    <w:p>
+      <w:pPr>
+        <w:spacing w:after="0" w:line="240" w:lineRule="auto"/>
+      </w:pPr>
+      <w:r>
+        <w:continuationSeparator/>
+      </w:r>
+    </w:p>
+  </w:footnote>
+</w:footnotes>
+</file>
+
 <file path=word/numbering.xml><?xml version="1.0" encoding="utf-8"?>
 <w:numbering xmlns:wpc="http://schemas.microsoft.com/office/word/2010/wordprocessingCanvas" xmlns:cx="http://schemas.microsoft.com/office/drawing/2014/chartex" xmlns:cx1="http://schemas.microsoft.com/office/drawing/2015/9/8/chartex" xmlns:cx2="http://schemas.microsoft.com/office/drawing/2015/10/21/chartex" xmlns:cx3="http://schemas.microsoft.com/office/drawing/2016/5/9/chartex" xmlns:cx4="http://schemas.microsoft.com/office/drawing/2016/5/10/chartex" xmlns:cx5="http://schemas.microsoft.com/office/drawing/2016/5/11/chartex" xmlns:cx6="http://schemas.microsoft.com/office/drawing/2016/5/12/chartex" xmlns:cx7="http://schemas.microsoft.com/office/drawing/2016/5/13/chartex" xmlns:cx8="http://schemas.microsoft.com/office/drawing/2016/5/14/chartex" xmlns:mc="http://schemas.openxmlformats.org/markup-compatibility/2006" xmlns:aink="http://schemas.microsoft.com/office/drawing/2016/ink" xmlns:am3d="http://schemas.microsoft.com/office/drawing/2017/model3d" xmlns:o="urn:schemas-microsoft-com:office:office" xmlns:r="http://schemas.openxmlformats.org/officeDocument/2006/relationships" xmlns:m="http://schemas.openxmlformats.org/officeDocument/2006/math" xmlns:v="urn:schemas-microsoft-com:vml" xmlns:wp14="http://schemas.microsoft.com/office/word/2010/wordprocessingDrawing" xmlns:wp="http://schemas.openxmlformats.org/drawingml/2006/wordprocessingDrawing" xmlns:w10="urn:schemas-microsoft-com:office:word" xmlns:w="http://schemas.openxmlformats.org/wordprocessingml/2006/main" xmlns:w14="http://schemas.microsoft.com/office/word/2010/wordml" xmlns:w15="http://schemas.microsoft.com/office/word/2012/wordml" xmlns:w16cid="http://schemas.microsoft.com/office/word/2016/wordml/cid" xmlns:w16se="http://schemas.microsoft.com/office/word/2015/wordml/symex" xmlns:wpg="http://schemas.microsoft.com/office/word/2010/wordprocessingGroup" xmlns:wpi="http://schemas.microsoft.com/office/word/2010/wordprocessingInk" xmlns:wne="http://schemas.microsoft.com/office/word/2006/wordml" xmlns:wps="http://schemas.microsoft.com/office/word/2010/wordprocessingShape" mc:Ignorable="w14 w15 w16se w16cid wp14">
   <w:abstractNum w:abstractNumId="0" w15:restartNumberingAfterBreak="0">
@@ -383,6 +1037,232 @@
     </w:lvl>
   </w:abstractNum>
   <w:abstractNum w:abstractNumId="1" w15:restartNumberingAfterBreak="0">
+    <w:nsid w:val="13F548A3"/>
+    <w:multiLevelType w:val="hybridMultilevel"/>
+    <w:tmpl w:val="C94E38F6"/>
+    <w:lvl w:ilvl="0" w:tplc="04090001">
+      <w:start w:val="1"/>
+      <w:numFmt w:val="bullet"/>
+      <w:lvlText w:val=""/>
+      <w:lvlJc w:val="left"/>
+      <w:pPr>
+        <w:ind w:left="720" w:hanging="360"/>
+      </w:pPr>
+      <w:rPr>
+        <w:rFonts w:ascii="Symbol" w:hAnsi="Symbol" w:hint="default"/>
+      </w:rPr>
+    </w:lvl>
+    <w:lvl w:ilvl="1" w:tplc="04090003" w:tentative="1">
+      <w:start w:val="1"/>
+      <w:numFmt w:val="bullet"/>
+      <w:lvlText w:val="o"/>
+      <w:lvlJc w:val="left"/>
+      <w:pPr>
+        <w:ind w:left="1440" w:hanging="360"/>
+      </w:pPr>
+      <w:rPr>
+        <w:rFonts w:ascii="Courier New" w:hAnsi="Courier New" w:cs="Courier New" w:hint="default"/>
+      </w:rPr>
+    </w:lvl>
+    <w:lvl w:ilvl="2" w:tplc="04090005" w:tentative="1">
+      <w:start w:val="1"/>
+      <w:numFmt w:val="bullet"/>
+      <w:lvlText w:val=""/>
+      <w:lvlJc w:val="left"/>
+      <w:pPr>
+        <w:ind w:left="2160" w:hanging="360"/>
+      </w:pPr>
+      <w:rPr>
+        <w:rFonts w:ascii="Wingdings" w:hAnsi="Wingdings" w:hint="default"/>
+      </w:rPr>
+    </w:lvl>
+    <w:lvl w:ilvl="3" w:tplc="04090001" w:tentative="1">
+      <w:start w:val="1"/>
+      <w:numFmt w:val="bullet"/>
+      <w:lvlText w:val=""/>
+      <w:lvlJc w:val="left"/>
+      <w:pPr>
+        <w:ind w:left="2880" w:hanging="360"/>
+      </w:pPr>
+      <w:rPr>
+        <w:rFonts w:ascii="Symbol" w:hAnsi="Symbol" w:hint="default"/>
+      </w:rPr>
+    </w:lvl>
+    <w:lvl w:ilvl="4" w:tplc="04090003" w:tentative="1">
+      <w:start w:val="1"/>
+      <w:numFmt w:val="bullet"/>
+      <w:lvlText w:val="o"/>
+      <w:lvlJc w:val="left"/>
+      <w:pPr>
+        <w:ind w:left="3600" w:hanging="360"/>
+      </w:pPr>
+      <w:rPr>
+        <w:rFonts w:ascii="Courier New" w:hAnsi="Courier New" w:cs="Courier New" w:hint="default"/>
+      </w:rPr>
+    </w:lvl>
+    <w:lvl w:ilvl="5" w:tplc="04090005" w:tentative="1">
+      <w:start w:val="1"/>
+      <w:numFmt w:val="bullet"/>
+      <w:lvlText w:val=""/>
+      <w:lvlJc w:val="left"/>
+      <w:pPr>
+        <w:ind w:left="4320" w:hanging="360"/>
+      </w:pPr>
+      <w:rPr>
+        <w:rFonts w:ascii="Wingdings" w:hAnsi="Wingdings" w:hint="default"/>
+      </w:rPr>
+    </w:lvl>
+    <w:lvl w:ilvl="6" w:tplc="04090001" w:tentative="1">
+      <w:start w:val="1"/>
+      <w:numFmt w:val="bullet"/>
+      <w:lvlText w:val=""/>
+      <w:lvlJc w:val="left"/>
+      <w:pPr>
+        <w:ind w:left="5040" w:hanging="360"/>
+      </w:pPr>
+      <w:rPr>
+        <w:rFonts w:ascii="Symbol" w:hAnsi="Symbol" w:hint="default"/>
+      </w:rPr>
+    </w:lvl>
+    <w:lvl w:ilvl="7" w:tplc="04090003" w:tentative="1">
+      <w:start w:val="1"/>
+      <w:numFmt w:val="bullet"/>
+      <w:lvlText w:val="o"/>
+      <w:lvlJc w:val="left"/>
+      <w:pPr>
+        <w:ind w:left="5760" w:hanging="360"/>
+      </w:pPr>
+      <w:rPr>
+        <w:rFonts w:ascii="Courier New" w:hAnsi="Courier New" w:cs="Courier New" w:hint="default"/>
+      </w:rPr>
+    </w:lvl>
+    <w:lvl w:ilvl="8" w:tplc="04090005" w:tentative="1">
+      <w:start w:val="1"/>
+      <w:numFmt w:val="bullet"/>
+      <w:lvlText w:val=""/>
+      <w:lvlJc w:val="left"/>
+      <w:pPr>
+        <w:ind w:left="6480" w:hanging="360"/>
+      </w:pPr>
+      <w:rPr>
+        <w:rFonts w:ascii="Wingdings" w:hAnsi="Wingdings" w:hint="default"/>
+      </w:rPr>
+    </w:lvl>
+  </w:abstractNum>
+  <w:abstractNum w:abstractNumId="2" w15:restartNumberingAfterBreak="0">
+    <w:nsid w:val="639E763F"/>
+    <w:multiLevelType w:val="hybridMultilevel"/>
+    <w:tmpl w:val="57C22760"/>
+    <w:lvl w:ilvl="0" w:tplc="04090001">
+      <w:start w:val="1"/>
+      <w:numFmt w:val="bullet"/>
+      <w:lvlText w:val=""/>
+      <w:lvlJc w:val="left"/>
+      <w:pPr>
+        <w:ind w:left="720" w:hanging="360"/>
+      </w:pPr>
+      <w:rPr>
+        <w:rFonts w:ascii="Symbol" w:hAnsi="Symbol" w:hint="default"/>
+      </w:rPr>
+    </w:lvl>
+    <w:lvl w:ilvl="1" w:tplc="04090003">
+      <w:start w:val="1"/>
+      <w:numFmt w:val="bullet"/>
+      <w:lvlText w:val="o"/>
+      <w:lvlJc w:val="left"/>
+      <w:pPr>
+        <w:ind w:left="1440" w:hanging="360"/>
+      </w:pPr>
+      <w:rPr>
+        <w:rFonts w:ascii="Courier New" w:hAnsi="Courier New" w:cs="Courier New" w:hint="default"/>
+      </w:rPr>
+    </w:lvl>
+    <w:lvl w:ilvl="2" w:tplc="04090005" w:tentative="1">
+      <w:start w:val="1"/>
+      <w:numFmt w:val="bullet"/>
+      <w:lvlText w:val=""/>
+      <w:lvlJc w:val="left"/>
+      <w:pPr>
+        <w:ind w:left="2160" w:hanging="360"/>
+      </w:pPr>
+      <w:rPr>
+        <w:rFonts w:ascii="Wingdings" w:hAnsi="Wingdings" w:hint="default"/>
+      </w:rPr>
+    </w:lvl>
+    <w:lvl w:ilvl="3" w:tplc="04090001" w:tentative="1">
+      <w:start w:val="1"/>
+      <w:numFmt w:val="bullet"/>
+      <w:lvlText w:val=""/>
+      <w:lvlJc w:val="left"/>
+      <w:pPr>
+        <w:ind w:left="2880" w:hanging="360"/>
+      </w:pPr>
+      <w:rPr>
+        <w:rFonts w:ascii="Symbol" w:hAnsi="Symbol" w:hint="default"/>
+      </w:rPr>
+    </w:lvl>
+    <w:lvl w:ilvl="4" w:tplc="04090003" w:tentative="1">
+      <w:start w:val="1"/>
+      <w:numFmt w:val="bullet"/>
+      <w:lvlText w:val="o"/>
+      <w:lvlJc w:val="left"/>
+      <w:pPr>
+        <w:ind w:left="3600" w:hanging="360"/>
+      </w:pPr>
+      <w:rPr>
+        <w:rFonts w:ascii="Courier New" w:hAnsi="Courier New" w:cs="Courier New" w:hint="default"/>
+      </w:rPr>
+    </w:lvl>
+    <w:lvl w:ilvl="5" w:tplc="04090005" w:tentative="1">
+      <w:start w:val="1"/>
+      <w:numFmt w:val="bullet"/>
+      <w:lvlText w:val=""/>
+      <w:lvlJc w:val="left"/>
+      <w:pPr>
+        <w:ind w:left="4320" w:hanging="360"/>
+      </w:pPr>
+      <w:rPr>
+        <w:rFonts w:ascii="Wingdings" w:hAnsi="Wingdings" w:hint="default"/>
+      </w:rPr>
+    </w:lvl>
+    <w:lvl w:ilvl="6" w:tplc="04090001" w:tentative="1">
+      <w:start w:val="1"/>
+      <w:numFmt w:val="bullet"/>
+      <w:lvlText w:val=""/>
+      <w:lvlJc w:val="left"/>
+      <w:pPr>
+        <w:ind w:left="5040" w:hanging="360"/>
+      </w:pPr>
+      <w:rPr>
+        <w:rFonts w:ascii="Symbol" w:hAnsi="Symbol" w:hint="default"/>
+      </w:rPr>
+    </w:lvl>
+    <w:lvl w:ilvl="7" w:tplc="04090003" w:tentative="1">
+      <w:start w:val="1"/>
+      <w:numFmt w:val="bullet"/>
+      <w:lvlText w:val="o"/>
+      <w:lvlJc w:val="left"/>
+      <w:pPr>
+        <w:ind w:left="5760" w:hanging="360"/>
+      </w:pPr>
+      <w:rPr>
+        <w:rFonts w:ascii="Courier New" w:hAnsi="Courier New" w:cs="Courier New" w:hint="default"/>
+      </w:rPr>
+    </w:lvl>
+    <w:lvl w:ilvl="8" w:tplc="04090005" w:tentative="1">
+      <w:start w:val="1"/>
+      <w:numFmt w:val="bullet"/>
+      <w:lvlText w:val=""/>
+      <w:lvlJc w:val="left"/>
+      <w:pPr>
+        <w:ind w:left="6480" w:hanging="360"/>
+      </w:pPr>
+      <w:rPr>
+        <w:rFonts w:ascii="Wingdings" w:hAnsi="Wingdings" w:hint="default"/>
+      </w:rPr>
+    </w:lvl>
+  </w:abstractNum>
+  <w:abstractNum w:abstractNumId="3" w15:restartNumberingAfterBreak="0">
     <w:nsid w:val="6C070CA9"/>
     <w:multiLevelType w:val="hybridMultilevel"/>
     <w:tmpl w:val="CC602638"/>
@@ -499,6 +1379,12 @@
     <w:abstractNumId w:val="0"/>
   </w:num>
   <w:num w:numId="2">
+    <w:abstractNumId w:val="3"/>
+  </w:num>
+  <w:num w:numId="3">
+    <w:abstractNumId w:val="2"/>
+  </w:num>
+  <w:num w:numId="4">
     <w:abstractNumId w:val="1"/>
   </w:num>
 </w:numbering>
@@ -1074,6 +1960,50 @@
       <w:szCs w:val="26"/>
     </w:rPr>
   </w:style>
+  <w:style w:type="paragraph" w:styleId="Header">
+    <w:name w:val="header"/>
+    <w:basedOn w:val="Normal"/>
+    <w:link w:val="HeaderChar"/>
+    <w:uiPriority w:val="99"/>
+    <w:unhideWhenUsed/>
+    <w:rsid w:val="00F45671"/>
+    <w:pPr>
+      <w:tabs>
+        <w:tab w:val="center" w:pos="4680"/>
+        <w:tab w:val="right" w:pos="9360"/>
+      </w:tabs>
+      <w:spacing w:after="0" w:line="240" w:lineRule="auto"/>
+    </w:pPr>
+  </w:style>
+  <w:style w:type="character" w:customStyle="1" w:styleId="HeaderChar">
+    <w:name w:val="Header Char"/>
+    <w:basedOn w:val="DefaultParagraphFont"/>
+    <w:link w:val="Header"/>
+    <w:uiPriority w:val="99"/>
+    <w:rsid w:val="00F45671"/>
+  </w:style>
+  <w:style w:type="paragraph" w:styleId="Footer">
+    <w:name w:val="footer"/>
+    <w:basedOn w:val="Normal"/>
+    <w:link w:val="FooterChar"/>
+    <w:uiPriority w:val="99"/>
+    <w:unhideWhenUsed/>
+    <w:rsid w:val="00F45671"/>
+    <w:pPr>
+      <w:tabs>
+        <w:tab w:val="center" w:pos="4680"/>
+        <w:tab w:val="right" w:pos="9360"/>
+      </w:tabs>
+      <w:spacing w:after="0" w:line="240" w:lineRule="auto"/>
+    </w:pPr>
+  </w:style>
+  <w:style w:type="character" w:customStyle="1" w:styleId="FooterChar">
+    <w:name w:val="Footer Char"/>
+    <w:basedOn w:val="DefaultParagraphFont"/>
+    <w:link w:val="Footer"/>
+    <w:uiPriority w:val="99"/>
+    <w:rsid w:val="00F45671"/>
+  </w:style>
 </w:styles>
 </file>
 
@@ -1377,7 +2307,7 @@
 </file>
 
 <file path=customXml/itemProps1.xml><?xml version="1.0" encoding="utf-8"?>
-<ds:datastoreItem xmlns:ds="http://schemas.openxmlformats.org/officeDocument/2006/customXml" ds:itemID="{DFE58817-40BE-4062-941F-97C935DC51FB}">
+<ds:datastoreItem xmlns:ds="http://schemas.openxmlformats.org/officeDocument/2006/customXml" ds:itemID="{5963A3C8-6EC8-4E8B-B7BC-DBBD52C43231}">
   <ds:schemaRefs>
     <ds:schemaRef ds:uri="http://schemas.openxmlformats.org/officeDocument/2006/bibliography"/>
   </ds:schemaRefs>

</xml_diff>